<commit_message>
Updated for August 2022
</commit_message>
<xml_diff>
--- a/Website Portfolio/pdf/Jack_Hopkins_CV3.docx
+++ b/Website Portfolio/pdf/Jack_Hopkins_CV3.docx
@@ -1,6 +1,6 @@
 
 <file path=word/document.xml><?xml version="1.0" encoding="utf-8"?>
-<w:document xmlns:wpc="http://schemas.microsoft.com/office/word/2010/wordprocessingCanvas" xmlns:cx="http://schemas.microsoft.com/office/drawing/2014/chartex" xmlns:cx1="http://schemas.microsoft.com/office/drawing/2015/9/8/chartex" xmlns:cx2="http://schemas.microsoft.com/office/drawing/2015/10/21/chartex" xmlns:cx3="http://schemas.microsoft.com/office/drawing/2016/5/9/chartex" xmlns:cx4="http://schemas.microsoft.com/office/drawing/2016/5/10/chartex" xmlns:cx5="http://schemas.microsoft.com/office/drawing/2016/5/11/chartex" xmlns:cx6="http://schemas.microsoft.com/office/drawing/2016/5/12/chartex" xmlns:cx7="http://schemas.microsoft.com/office/drawing/2016/5/13/chartex" xmlns:cx8="http://schemas.microsoft.com/office/drawing/2016/5/14/chartex" xmlns:mc="http://schemas.openxmlformats.org/markup-compatibility/2006" xmlns:aink="http://schemas.microsoft.com/office/drawing/2016/ink" xmlns:am3d="http://schemas.microsoft.com/office/drawing/2017/model3d" xmlns:o="urn:schemas-microsoft-com:office:office" xmlns:r="http://schemas.openxmlformats.org/officeDocument/2006/relationships" xmlns:m="http://schemas.openxmlformats.org/officeDocument/2006/math" xmlns:v="urn:schemas-microsoft-com:vml" xmlns:wp14="http://schemas.microsoft.com/office/word/2010/wordprocessingDrawing" xmlns:wp="http://schemas.openxmlformats.org/drawingml/2006/wordprocessingDrawing" xmlns:w10="urn:schemas-microsoft-com:office:word" xmlns:w="http://schemas.openxmlformats.org/wordprocessingml/2006/main" xmlns:w14="http://schemas.microsoft.com/office/word/2010/wordml" xmlns:w15="http://schemas.microsoft.com/office/word/2012/wordml" xmlns:w16cex="http://schemas.microsoft.com/office/word/2018/wordml/cex" xmlns:w16cid="http://schemas.microsoft.com/office/word/2016/wordml/cid" xmlns:w16="http://schemas.microsoft.com/office/word/2018/wordml" xmlns:w16sdtdh="http://schemas.microsoft.com/office/word/2020/wordml/sdtdatahash" xmlns:w16se="http://schemas.microsoft.com/office/word/2015/wordml/symex" xmlns:wpg="http://schemas.microsoft.com/office/word/2010/wordprocessingGroup" xmlns:wpi="http://schemas.microsoft.com/office/word/2010/wordprocessingInk" xmlns:wne="http://schemas.microsoft.com/office/word/2006/wordml" xmlns:wps="http://schemas.microsoft.com/office/word/2010/wordprocessingShape" mc:Ignorable="w14 w15 w16se w16cid w16 w16cex w16sdtdh wp14">
+<w:document xmlns:wpc="http://schemas.microsoft.com/office/word/2010/wordprocessingCanvas" xmlns:cx="http://schemas.microsoft.com/office/drawing/2014/chartex" xmlns:cx1="http://schemas.microsoft.com/office/drawing/2015/9/8/chartex" xmlns:cx2="http://schemas.microsoft.com/office/drawing/2015/10/21/chartex" xmlns:cx3="http://schemas.microsoft.com/office/drawing/2016/5/9/chartex" xmlns:cx4="http://schemas.microsoft.com/office/drawing/2016/5/10/chartex" xmlns:cx5="http://schemas.microsoft.com/office/drawing/2016/5/11/chartex" xmlns:cx6="http://schemas.microsoft.com/office/drawing/2016/5/12/chartex" xmlns:cx7="http://schemas.microsoft.com/office/drawing/2016/5/13/chartex" xmlns:cx8="http://schemas.microsoft.com/office/drawing/2016/5/14/chartex" xmlns:mc="http://schemas.openxmlformats.org/markup-compatibility/2006" xmlns:aink="http://schemas.microsoft.com/office/drawing/2016/ink" xmlns:am3d="http://schemas.microsoft.com/office/drawing/2017/model3d" xmlns:o="urn:schemas-microsoft-com:office:office" xmlns:oel="http://schemas.microsoft.com/office/2019/extlst" xmlns:r="http://schemas.openxmlformats.org/officeDocument/2006/relationships" xmlns:m="http://schemas.openxmlformats.org/officeDocument/2006/math" xmlns:v="urn:schemas-microsoft-com:vml" xmlns:wp14="http://schemas.microsoft.com/office/word/2010/wordprocessingDrawing" xmlns:wp="http://schemas.openxmlformats.org/drawingml/2006/wordprocessingDrawing" xmlns:w10="urn:schemas-microsoft-com:office:word" xmlns:w="http://schemas.openxmlformats.org/wordprocessingml/2006/main" xmlns:w14="http://schemas.microsoft.com/office/word/2010/wordml" xmlns:w15="http://schemas.microsoft.com/office/word/2012/wordml" xmlns:w16cex="http://schemas.microsoft.com/office/word/2018/wordml/cex" xmlns:w16cid="http://schemas.microsoft.com/office/word/2016/wordml/cid" xmlns:w16="http://schemas.microsoft.com/office/word/2018/wordml" xmlns:w16sdtdh="http://schemas.microsoft.com/office/word/2020/wordml/sdtdatahash" xmlns:w16se="http://schemas.microsoft.com/office/word/2015/wordml/symex" xmlns:wpg="http://schemas.microsoft.com/office/word/2010/wordprocessingGroup" xmlns:wpi="http://schemas.microsoft.com/office/word/2010/wordprocessingInk" xmlns:wne="http://schemas.microsoft.com/office/word/2006/wordml" xmlns:wps="http://schemas.microsoft.com/office/word/2010/wordprocessingShape" mc:Ignorable="w14 w15 w16se w16cid w16 w16cex w16sdtdh wp14">
   <w:body>
     <w:p>
       <w:pPr>
@@ -47,22 +47,7 @@
         <w:jc w:val="center"/>
       </w:pPr>
       <w:r>
-        <w:t>Albion House, St James’ St</w:t>
-      </w:r>
-      <w:r>
-        <w:t>, Newcastle-upon-Tyne, NE</w:t>
-      </w:r>
-      <w:r>
-        <w:t>1</w:t>
-      </w:r>
-      <w:r>
-        <w:t xml:space="preserve"> </w:t>
-      </w:r>
-      <w:r>
-        <w:t>4</w:t>
-      </w:r>
-      <w:r>
-        <w:t>NF</w:t>
+        <w:t>26 Queens Road, Windsor, SL4 3BH</w:t>
       </w:r>
       <w:r>
         <w:t xml:space="preserve"> · +44 (0) 7492 987987 </w:t>
@@ -139,8 +124,16 @@
         <w:rPr>
           <w:color w:val="007D7F"/>
         </w:rPr>
-        <w:t>github.com/JackGHopkins</w:t>
-      </w:r>
+        <w:t>github.com/</w:t>
+      </w:r>
+      <w:proofErr w:type="spellStart"/>
+      <w:r>
+        <w:rPr>
+          <w:color w:val="007D7F"/>
+        </w:rPr>
+        <w:t>JackGHopkins</w:t>
+      </w:r>
+      <w:proofErr w:type="spellEnd"/>
       <w:r>
         <w:rPr>
           <w:b/>
@@ -155,7 +148,28 @@
         <w:ind w:left="10" w:right="3"/>
       </w:pPr>
       <w:r>
-        <w:t>I like to make things, and I am looking for a work after my graduation in the summer. I am looking for a job in the video games industry because that is what I am passionate about and where I think my skill are best applied.</w:t>
+        <w:t xml:space="preserve">I’m a </w:t>
+      </w:r>
+      <w:r>
+        <w:t xml:space="preserve">recent </w:t>
+      </w:r>
+      <w:r>
+        <w:t>graduate</w:t>
+      </w:r>
+      <w:r>
+        <w:t xml:space="preserve"> from Newcastle University and </w:t>
+      </w:r>
+      <w:r>
+        <w:t>I am looking for a job in the video games industry</w:t>
+      </w:r>
+      <w:r>
+        <w:t xml:space="preserve">. I am also a </w:t>
+      </w:r>
+      <w:r>
+        <w:t>tri-national (UK, USA and Canada)</w:t>
+      </w:r>
+      <w:r>
+        <w:t xml:space="preserve"> and I have a citizenship in each of the countries listed.</w:t>
       </w:r>
     </w:p>
     <w:p>
@@ -409,10 +423,10 @@
         <w:t>M</w:t>
       </w:r>
       <w:r>
-        <w:t>COMP &amp; BSC</w:t>
-      </w:r>
-      <w:r>
-        <w:t xml:space="preserve"> (HONS) COMPUTER SCIENCE (GAMES ENGINEERING) </w:t>
+        <w:t xml:space="preserve">COMP </w:t>
+      </w:r>
+      <w:r>
+        <w:t xml:space="preserve">(HONS) COMPUTER SCIENCE (GAMES ENGINEERING) </w:t>
       </w:r>
       <w:r>
         <w:rPr>
@@ -433,34 +447,22 @@
         <w:ind w:left="608" w:right="3"/>
       </w:pPr>
       <w:r>
-        <w:t xml:space="preserve">Achieved average 68.5% in year </w:t>
-      </w:r>
-      <w:r>
-        <w:t>1, 75.9% in year 2</w:t>
-      </w:r>
-      <w:r>
-        <w:t xml:space="preserve"> and 75.0% in year 3</w:t>
-      </w:r>
-      <w:r>
-        <w:t xml:space="preserve"> and am projected a 1</w:t>
+        <w:t>Received 1</w:t>
       </w:r>
       <w:r>
         <w:rPr>
           <w:vertAlign w:val="superscript"/>
         </w:rPr>
-        <w:t>s</w:t>
-      </w:r>
-      <w:r>
-        <w:rPr>
-          <w:vertAlign w:val="superscript"/>
-        </w:rPr>
-        <w:t xml:space="preserve">t </w:t>
-      </w:r>
-      <w:r>
-        <w:t>overall</w:t>
-      </w:r>
-      <w:r>
-        <w:t xml:space="preserve">. </w:t>
+        <w:t>st</w:t>
+      </w:r>
+      <w:r>
+        <w:t xml:space="preserve"> Class Honours with a </w:t>
+      </w:r>
+      <w:r>
+        <w:t>Master of Computing</w:t>
+      </w:r>
+      <w:r>
+        <w:t xml:space="preserve"> from Newcastle University.</w:t>
       </w:r>
     </w:p>
     <w:p>
@@ -478,10 +480,10 @@
         <w:ind w:left="608" w:right="3"/>
       </w:pPr>
       <w:r>
-        <w:t xml:space="preserve">On my course </w:t>
-      </w:r>
-      <w:r>
-        <w:t xml:space="preserve">I have learnt: </w:t>
+        <w:t>Over my degree I have learnt</w:t>
+      </w:r>
+      <w:r>
+        <w:t xml:space="preserve">: </w:t>
       </w:r>
     </w:p>
     <w:p>
@@ -668,7 +670,7 @@
     <w:p>
       <w:pPr>
         <w:spacing w:after="519"/>
-        <w:ind w:left="10" w:right="3"/>
+        <w:ind w:left="10" w:right="3" w:firstLine="588"/>
       </w:pPr>
       <w:r>
         <w:rPr>
@@ -689,13 +691,6 @@
       <w:r>
         <w:t xml:space="preserve">EXPERIENCE </w:t>
       </w:r>
-    </w:p>
-    <w:p>
-      <w:pPr>
-        <w:pStyle w:val="Heading2"/>
-        <w:spacing w:after="171"/>
-        <w:ind w:left="0" w:firstLine="0"/>
-      </w:pPr>
       <w:r>
         <w:rPr>
           <w:noProof/>
@@ -901,18 +896,44 @@
           </mc:Fallback>
         </mc:AlternateContent>
       </w:r>
-      <w:r>
-        <w:rPr>
-          <w:rFonts w:ascii="Calibri" w:eastAsia="Calibri" w:hAnsi="Calibri" w:cs="Calibri"/>
-          <w:sz w:val="22"/>
-        </w:rPr>
-        <w:t>DATES FROM</w:t>
-      </w:r>
-      <w:r>
-        <w:rPr>
-          <w:rFonts w:ascii="Calibri" w:eastAsia="Calibri" w:hAnsi="Calibri" w:cs="Calibri"/>
-        </w:rPr>
-        <w:t xml:space="preserve"> MAY 2018 TO PRESENT </w:t>
+    </w:p>
+    <w:p>
+      <w:pPr>
+        <w:spacing w:after="18" w:line="259" w:lineRule="auto"/>
+        <w:ind w:left="571" w:right="0"/>
+      </w:pPr>
+      <w:r>
+        <w:rPr>
+          <w:b/>
+        </w:rPr>
+        <w:t xml:space="preserve">DATES FROM </w:t>
+      </w:r>
+      <w:r>
+        <w:t>JUNE 20</w:t>
+      </w:r>
+      <w:r>
+        <w:t>18</w:t>
+      </w:r>
+      <w:r>
+        <w:t xml:space="preserve"> </w:t>
+      </w:r>
+      <w:r>
+        <w:rPr>
+          <w:b/>
+        </w:rPr>
+        <w:t xml:space="preserve">TO </w:t>
+      </w:r>
+      <w:r>
+        <w:t>SEPTEMBER 20</w:t>
+      </w:r>
+      <w:r>
+        <w:t>20</w:t>
+      </w:r>
+      <w:r>
+        <w:rPr>
+          <w:b/>
+        </w:rPr>
+        <w:t xml:space="preserve"> </w:t>
       </w:r>
     </w:p>
     <w:p>
@@ -1100,7 +1121,6 @@
         <w:ind w:right="3" w:hanging="360"/>
       </w:pPr>
       <w:r>
-        <w:lastRenderedPageBreak/>
         <w:t xml:space="preserve">Learnt how to relate, </w:t>
       </w:r>
       <w:r>
@@ -1124,6 +1144,7 @@
           <w:color w:val="000000"/>
           <w:sz w:val="22"/>
         </w:rPr>
+        <w:lastRenderedPageBreak/>
         <mc:AlternateContent>
           <mc:Choice Requires="wpg">
             <w:drawing>
@@ -1837,7 +1858,7 @@
 </file>
 
 <file path=word/numbering.xml><?xml version="1.0" encoding="utf-8"?>
-<w:numbering xmlns:wpc="http://schemas.microsoft.com/office/word/2010/wordprocessingCanvas" xmlns:cx="http://schemas.microsoft.com/office/drawing/2014/chartex" xmlns:cx1="http://schemas.microsoft.com/office/drawing/2015/9/8/chartex" xmlns:cx2="http://schemas.microsoft.com/office/drawing/2015/10/21/chartex" xmlns:cx3="http://schemas.microsoft.com/office/drawing/2016/5/9/chartex" xmlns:cx4="http://schemas.microsoft.com/office/drawing/2016/5/10/chartex" xmlns:cx5="http://schemas.microsoft.com/office/drawing/2016/5/11/chartex" xmlns:cx6="http://schemas.microsoft.com/office/drawing/2016/5/12/chartex" xmlns:cx7="http://schemas.microsoft.com/office/drawing/2016/5/13/chartex" xmlns:cx8="http://schemas.microsoft.com/office/drawing/2016/5/14/chartex" xmlns:mc="http://schemas.openxmlformats.org/markup-compatibility/2006" xmlns:aink="http://schemas.microsoft.com/office/drawing/2016/ink" xmlns:am3d="http://schemas.microsoft.com/office/drawing/2017/model3d" xmlns:o="urn:schemas-microsoft-com:office:office" xmlns:r="http://schemas.openxmlformats.org/officeDocument/2006/relationships" xmlns:m="http://schemas.openxmlformats.org/officeDocument/2006/math" xmlns:v="urn:schemas-microsoft-com:vml" xmlns:wp14="http://schemas.microsoft.com/office/word/2010/wordprocessingDrawing" xmlns:wp="http://schemas.openxmlformats.org/drawingml/2006/wordprocessingDrawing" xmlns:w10="urn:schemas-microsoft-com:office:word" xmlns:w="http://schemas.openxmlformats.org/wordprocessingml/2006/main" xmlns:w14="http://schemas.microsoft.com/office/word/2010/wordml" xmlns:w15="http://schemas.microsoft.com/office/word/2012/wordml" xmlns:w16cex="http://schemas.microsoft.com/office/word/2018/wordml/cex" xmlns:w16cid="http://schemas.microsoft.com/office/word/2016/wordml/cid" xmlns:w16="http://schemas.microsoft.com/office/word/2018/wordml" xmlns:w16sdtdh="http://schemas.microsoft.com/office/word/2020/wordml/sdtdatahash" xmlns:w16se="http://schemas.microsoft.com/office/word/2015/wordml/symex" xmlns:wpg="http://schemas.microsoft.com/office/word/2010/wordprocessingGroup" xmlns:wpi="http://schemas.microsoft.com/office/word/2010/wordprocessingInk" xmlns:wne="http://schemas.microsoft.com/office/word/2006/wordml" xmlns:wps="http://schemas.microsoft.com/office/word/2010/wordprocessingShape" mc:Ignorable="w14 w15 w16se w16cid w16 w16cex w16sdtdh wp14">
+<w:numbering xmlns:wpc="http://schemas.microsoft.com/office/word/2010/wordprocessingCanvas" xmlns:cx="http://schemas.microsoft.com/office/drawing/2014/chartex" xmlns:cx1="http://schemas.microsoft.com/office/drawing/2015/9/8/chartex" xmlns:cx2="http://schemas.microsoft.com/office/drawing/2015/10/21/chartex" xmlns:cx3="http://schemas.microsoft.com/office/drawing/2016/5/9/chartex" xmlns:cx4="http://schemas.microsoft.com/office/drawing/2016/5/10/chartex" xmlns:cx5="http://schemas.microsoft.com/office/drawing/2016/5/11/chartex" xmlns:cx6="http://schemas.microsoft.com/office/drawing/2016/5/12/chartex" xmlns:cx7="http://schemas.microsoft.com/office/drawing/2016/5/13/chartex" xmlns:cx8="http://schemas.microsoft.com/office/drawing/2016/5/14/chartex" xmlns:mc="http://schemas.openxmlformats.org/markup-compatibility/2006" xmlns:aink="http://schemas.microsoft.com/office/drawing/2016/ink" xmlns:am3d="http://schemas.microsoft.com/office/drawing/2017/model3d" xmlns:o="urn:schemas-microsoft-com:office:office" xmlns:oel="http://schemas.microsoft.com/office/2019/extlst" xmlns:r="http://schemas.openxmlformats.org/officeDocument/2006/relationships" xmlns:m="http://schemas.openxmlformats.org/officeDocument/2006/math" xmlns:v="urn:schemas-microsoft-com:vml" xmlns:wp14="http://schemas.microsoft.com/office/word/2010/wordprocessingDrawing" xmlns:wp="http://schemas.openxmlformats.org/drawingml/2006/wordprocessingDrawing" xmlns:w10="urn:schemas-microsoft-com:office:word" xmlns:w="http://schemas.openxmlformats.org/wordprocessingml/2006/main" xmlns:w14="http://schemas.microsoft.com/office/word/2010/wordml" xmlns:w15="http://schemas.microsoft.com/office/word/2012/wordml" xmlns:w16cex="http://schemas.microsoft.com/office/word/2018/wordml/cex" xmlns:w16cid="http://schemas.microsoft.com/office/word/2016/wordml/cid" xmlns:w16="http://schemas.microsoft.com/office/word/2018/wordml" xmlns:w16sdtdh="http://schemas.microsoft.com/office/word/2020/wordml/sdtdatahash" xmlns:w16se="http://schemas.microsoft.com/office/word/2015/wordml/symex" xmlns:wpg="http://schemas.microsoft.com/office/word/2010/wordprocessingGroup" xmlns:wpi="http://schemas.microsoft.com/office/word/2010/wordprocessingInk" xmlns:wne="http://schemas.microsoft.com/office/word/2006/wordml" xmlns:wps="http://schemas.microsoft.com/office/word/2010/wordprocessingShape" mc:Ignorable="w14 w15 w16se w16cid w16 w16cex w16sdtdh wp14">
   <w:abstractNum w:abstractNumId="0" w15:restartNumberingAfterBreak="0">
     <w:nsid w:val="0AF7486D"/>
     <w:multiLevelType w:val="hybridMultilevel"/>
@@ -3110,22 +3131,22 @@
       </w:rPr>
     </w:lvl>
   </w:abstractNum>
-  <w:num w:numId="1">
+  <w:num w:numId="1" w16cid:durableId="1343975161">
     <w:abstractNumId w:val="2"/>
   </w:num>
-  <w:num w:numId="2">
+  <w:num w:numId="2" w16cid:durableId="1979845266">
     <w:abstractNumId w:val="1"/>
   </w:num>
-  <w:num w:numId="3">
+  <w:num w:numId="3" w16cid:durableId="848981053">
     <w:abstractNumId w:val="3"/>
   </w:num>
-  <w:num w:numId="4">
+  <w:num w:numId="4" w16cid:durableId="346520360">
     <w:abstractNumId w:val="0"/>
   </w:num>
-  <w:num w:numId="5">
+  <w:num w:numId="5" w16cid:durableId="496655350">
     <w:abstractNumId w:val="5"/>
   </w:num>
-  <w:num w:numId="6">
+  <w:num w:numId="6" w16cid:durableId="1160930461">
     <w:abstractNumId w:val="4"/>
   </w:num>
 </w:numbering>

</xml_diff>